<commit_message>
Updated the vrep instructions document
</commit_message>
<xml_diff>
--- a/tasks/manipulation/vrep_instructions.docx
+++ b/tasks/manipulation/vrep_instructions.docx
@@ -27,10 +27,7 @@
         </w:r>
       </w:hyperlink>
     </w:p>
-    <w:p>
-      <w:bookmarkStart w:id="0" w:name="_GoBack"/>
-      <w:bookmarkEnd w:id="0"/>
-    </w:p>
+    <w:p/>
     <w:p/>
     <w:p>
       <w:r>
@@ -192,6 +189,11 @@
     </w:p>
     <w:p>
       <w:pPr>
+        <w:ind w:left="45"/>
+      </w:pPr>
+    </w:p>
+    <w:p>
+      <w:pPr>
         <w:pStyle w:val="NoSpacing"/>
       </w:pPr>
       <w:r>
@@ -268,6 +270,315 @@
       <w:r>
         <w:t xml:space="preserve"> again. This time it should connect and tell you how many objects are in the scene. Now the server and client side are set up. Enjoy!</w:t>
       </w:r>
+    </w:p>
+    <w:p>
+      <w:pPr>
+        <w:ind w:left="45"/>
+      </w:pPr>
+      <w:r>
+        <w:t>Ubuntu bug:</w:t>
+      </w:r>
+    </w:p>
+    <w:p>
+      <w:pPr>
+        <w:ind w:left="45"/>
+      </w:pPr>
+      <w:proofErr w:type="gramStart"/>
+      <w:r>
+        <w:t>add</w:t>
+      </w:r>
+      <w:proofErr w:type="gramEnd"/>
+      <w:r>
+        <w:t xml:space="preserve"> ‘.so’ to </w:t>
+      </w:r>
+      <w:proofErr w:type="spellStart"/>
+      <w:r>
+        <w:t>obj.libName</w:t>
+      </w:r>
+      <w:proofErr w:type="spellEnd"/>
+      <w:r>
+        <w:t xml:space="preserve"> to the </w:t>
+      </w:r>
+      <w:proofErr w:type="spellStart"/>
+      <w:r>
+        <w:t>loadlibrary</w:t>
+      </w:r>
+      <w:proofErr w:type="spellEnd"/>
+      <w:r>
+        <w:t xml:space="preserve">() and </w:t>
+      </w:r>
+      <w:proofErr w:type="spellStart"/>
+      <w:r>
+        <w:t>unloadlibrary</w:t>
+      </w:r>
+      <w:proofErr w:type="spellEnd"/>
+      <w:r>
+        <w:t xml:space="preserve">() call in </w:t>
+      </w:r>
+      <w:proofErr w:type="spellStart"/>
+      <w:r>
+        <w:t>remApi.m</w:t>
+      </w:r>
+      <w:proofErr w:type="spellEnd"/>
+      <w:r>
+        <w:t xml:space="preserve"> function</w:t>
+      </w:r>
+    </w:p>
+    <w:p>
+      <w:pPr>
+        <w:ind w:left="45"/>
+      </w:pPr>
+      <w:proofErr w:type="gramStart"/>
+      <w:r>
+        <w:t>change</w:t>
+      </w:r>
+      <w:proofErr w:type="gramEnd"/>
+      <w:r>
+        <w:t xml:space="preserve"> path in cd() of </w:t>
+      </w:r>
+      <w:proofErr w:type="spellStart"/>
+      <w:r>
+        <w:t>task_arm_path_solver</w:t>
+      </w:r>
+      <w:proofErr w:type="spellEnd"/>
+      <w:r>
+        <w:t xml:space="preserve"> to the directory for trajectories and cost variables</w:t>
+      </w:r>
+    </w:p>
+    <w:p>
+      <w:pPr>
+        <w:ind w:left="45"/>
+      </w:pPr>
+      <w:proofErr w:type="gramStart"/>
+      <w:r>
+        <w:lastRenderedPageBreak/>
+        <w:t>make</w:t>
+      </w:r>
+      <w:proofErr w:type="gramEnd"/>
+      <w:r>
+        <w:t xml:space="preserve"> soft links from </w:t>
+      </w:r>
+      <w:proofErr w:type="spellStart"/>
+      <w:r>
+        <w:t>vrep</w:t>
+      </w:r>
+      <w:proofErr w:type="spellEnd"/>
+      <w:r>
+        <w:t xml:space="preserve"> home to .</w:t>
+      </w:r>
+      <w:proofErr w:type="spellStart"/>
+      <w:r>
+        <w:t>ttt</w:t>
+      </w:r>
+      <w:proofErr w:type="spellEnd"/>
+      <w:r>
+        <w:t xml:space="preserve"> files in tasks/manipulation/</w:t>
+      </w:r>
+      <w:proofErr w:type="spellStart"/>
+      <w:r>
+        <w:t>vrep_scenes</w:t>
+      </w:r>
+      <w:proofErr w:type="spellEnd"/>
+    </w:p>
+    <w:p>
+      <w:pPr>
+        <w:ind w:left="45"/>
+      </w:pPr>
+      <w:proofErr w:type="gramStart"/>
+      <w:r>
+        <w:t>the</w:t>
+      </w:r>
+      <w:proofErr w:type="gramEnd"/>
+      <w:r>
+        <w:t xml:space="preserve"> script for reading the trajectory and writing the cost </w:t>
+      </w:r>
+      <w:proofErr w:type="spellStart"/>
+      <w:r>
+        <w:t>vars</w:t>
+      </w:r>
+      <w:proofErr w:type="spellEnd"/>
+      <w:r>
+        <w:t xml:space="preserve"> is within the </w:t>
+      </w:r>
+      <w:proofErr w:type="spellStart"/>
+      <w:r>
+        <w:t>ttt</w:t>
+      </w:r>
+      <w:proofErr w:type="spellEnd"/>
+      <w:r>
+        <w:t xml:space="preserve"> files</w:t>
+      </w:r>
+    </w:p>
+    <w:p>
+      <w:pPr>
+        <w:ind w:left="45"/>
+      </w:pPr>
+      <w:r>
+        <w:t>In the script turn on/off simulation with flag line 87</w:t>
+      </w:r>
+    </w:p>
+    <w:p>
+      <w:pPr>
+        <w:ind w:left="45"/>
+      </w:pPr>
+      <w:r>
+        <w:t>Based on the scene: forwardandinversekinematics2.ttt in the scenes file</w:t>
+      </w:r>
+    </w:p>
+    <w:p>
+      <w:pPr>
+        <w:ind w:left="45"/>
+      </w:pPr>
+      <w:proofErr w:type="spellStart"/>
+      <w:r>
+        <w:t>remApi.m</w:t>
+      </w:r>
+      <w:proofErr w:type="spellEnd"/>
+      <w:r>
+        <w:t xml:space="preserve">: In the function </w:t>
+      </w:r>
+      <w:proofErr w:type="spellStart"/>
+      <w:r>
+        <w:t>simxStart</w:t>
+      </w:r>
+      <w:proofErr w:type="spellEnd"/>
+      <w:r>
+        <w:t xml:space="preserve">, add default for </w:t>
+      </w:r>
+      <w:proofErr w:type="spellStart"/>
+      <w:r>
+        <w:t>commThreadCycleInMs</w:t>
+      </w:r>
+      <w:proofErr w:type="spellEnd"/>
+    </w:p>
+    <w:p>
+      <w:pPr>
+        <w:ind w:left="45"/>
+      </w:pPr>
+      <w:proofErr w:type="gramStart"/>
+      <w:r>
+        <w:t>in</w:t>
+      </w:r>
+      <w:proofErr w:type="gramEnd"/>
+      <w:r>
+        <w:t xml:space="preserve"> </w:t>
+      </w:r>
+      <w:proofErr w:type="spellStart"/>
+      <w:r>
+        <w:t>task_arm_path_solver</w:t>
+      </w:r>
+      <w:proofErr w:type="spellEnd"/>
+      <w:r>
+        <w:t xml:space="preserve">, </w:t>
+      </w:r>
+      <w:proofErr w:type="spellStart"/>
+      <w:r>
+        <w:t>simxLoadScene</w:t>
+      </w:r>
+      <w:proofErr w:type="spellEnd"/>
+      <w:r>
+        <w:t xml:space="preserve"> requires </w:t>
+      </w:r>
+      <w:proofErr w:type="spellStart"/>
+      <w:r>
+        <w:t>clientID</w:t>
+      </w:r>
+      <w:proofErr w:type="spellEnd"/>
+      <w:r>
+        <w:t xml:space="preserve"> as first argument</w:t>
+      </w:r>
+    </w:p>
+    <w:p>
+      <w:pPr>
+        <w:ind w:left="45"/>
+      </w:pPr>
+    </w:p>
+    <w:p>
+      <w:pPr>
+        <w:ind w:left="45"/>
+      </w:pPr>
+      <w:r>
+        <w:t>Almost everything works</w:t>
+      </w:r>
+      <w:r>
+        <w:t xml:space="preserve"> =&gt; </w:t>
+      </w:r>
+      <w:proofErr w:type="spellStart"/>
+      <w:r>
+        <w:t>arm_goal_example</w:t>
+      </w:r>
+      <w:proofErr w:type="spellEnd"/>
+      <w:r>
+        <w:t xml:space="preserve"> connects, makes </w:t>
+      </w:r>
+      <w:proofErr w:type="spellStart"/>
+      <w:r>
+        <w:t>vrep</w:t>
+      </w:r>
+      <w:proofErr w:type="spellEnd"/>
+      <w:r>
+        <w:t xml:space="preserve"> load file [buggy, better to have file already loaded], starting simulation, freezes v-</w:t>
+      </w:r>
+      <w:proofErr w:type="gramStart"/>
+      <w:r>
+        <w:t xml:space="preserve">rep </w:t>
+      </w:r>
+      <w:proofErr w:type="gramEnd"/>
+      <w:r>
+        <w:sym w:font="Wingdings" w:char="F04C"/>
+      </w:r>
+      <w:r>
+        <w:t xml:space="preserve">. Starting simulation within </w:t>
+      </w:r>
+      <w:proofErr w:type="spellStart"/>
+      <w:r>
+        <w:t>vrep</w:t>
+      </w:r>
+      <w:proofErr w:type="spellEnd"/>
+      <w:r>
+        <w:t xml:space="preserve"> does work.</w:t>
+      </w:r>
+    </w:p>
+    <w:p>
+      <w:pPr>
+        <w:ind w:left="45"/>
+      </w:pPr>
+      <w:proofErr w:type="gramStart"/>
+      <w:r>
+        <w:t>if</w:t>
+      </w:r>
+      <w:proofErr w:type="gramEnd"/>
+      <w:r>
+        <w:t xml:space="preserve"> stopping </w:t>
+      </w:r>
+      <w:proofErr w:type="spellStart"/>
+      <w:r>
+        <w:t>Matlab</w:t>
+      </w:r>
+      <w:proofErr w:type="spellEnd"/>
+      <w:r>
+        <w:t xml:space="preserve"> before the end, then run </w:t>
+      </w:r>
+      <w:proofErr w:type="spellStart"/>
+      <w:r>
+        <w:t>task_solver.close_sim</w:t>
+      </w:r>
+      <w:proofErr w:type="spellEnd"/>
+      <w:r>
+        <w:t>() to close down the connection to VREP</w:t>
+      </w:r>
+    </w:p>
+    <w:p>
+      <w:pPr>
+        <w:ind w:left="45"/>
+      </w:pPr>
+    </w:p>
+    <w:p>
+      <w:pPr>
+        <w:ind w:left="45"/>
+      </w:pPr>
+      <w:bookmarkStart w:id="0" w:name="_GoBack"/>
+      <w:bookmarkEnd w:id="0"/>
     </w:p>
     <w:sectPr>
       <w:pgSz w:w="12240" w:h="15840"/>
@@ -733,6 +1044,18 @@
       <w:u w:val="single"/>
     </w:rPr>
   </w:style>
+  <w:style w:type="character" w:styleId="FollowedHyperlink">
+    <w:name w:val="FollowedHyperlink"/>
+    <w:basedOn w:val="DefaultParagraphFont"/>
+    <w:uiPriority w:val="99"/>
+    <w:semiHidden/>
+    <w:unhideWhenUsed/>
+    <w:rsid w:val="00C35BDC"/>
+    <w:rPr>
+      <w:color w:val="800080" w:themeColor="followedHyperlink"/>
+      <w:u w:val="single"/>
+    </w:rPr>
+  </w:style>
 </w:styles>
 </file>
 
@@ -951,6 +1274,18 @@
     <w:rsid w:val="00791E09"/>
     <w:rPr>
       <w:color w:val="0000FF" w:themeColor="hyperlink"/>
+      <w:u w:val="single"/>
+    </w:rPr>
+  </w:style>
+  <w:style w:type="character" w:styleId="FollowedHyperlink">
+    <w:name w:val="FollowedHyperlink"/>
+    <w:basedOn w:val="DefaultParagraphFont"/>
+    <w:uiPriority w:val="99"/>
+    <w:semiHidden/>
+    <w:unhideWhenUsed/>
+    <w:rsid w:val="00C35BDC"/>
+    <w:rPr>
+      <w:color w:val="800080" w:themeColor="followedHyperlink"/>
       <w:u w:val="single"/>
     </w:rPr>
   </w:style>

</xml_diff>